<commit_message>
Atnaujintas aprašymas ir testavimo planas
</commit_message>
<xml_diff>
--- a/Misija Analyzeris 007.docx
+++ b/Misija Analyzeris 007.docx
@@ -1136,17 +1136,863 @@
     <w:p>
       <w:pPr>
         <w:rPr>
-          <w:lang w:val="lt-LT"/>
-        </w:rPr>
-      </w:pPr>
-    </w:p>
-    <w:p>
-      <w:pPr>
-        <w:rPr>
-          <w:lang w:val="lt-LT"/>
-        </w:rPr>
-      </w:pPr>
-    </w:p>
+          <w:b/>
+          <w:bCs/>
+          <w:lang w:val="lt-LT"/>
+        </w:rPr>
+      </w:pPr>
+      <w:r>
+        <w:rPr>
+          <w:b/>
+          <w:bCs/>
+          <w:lang w:val="lt-LT"/>
+        </w:rPr>
+        <w:t>Galimi tetavimo scenarijai:</w:t>
+      </w:r>
+    </w:p>
+    <w:p>
+      <w:pPr>
+        <w:rPr>
+          <w:lang w:val="lt-LT"/>
+        </w:rPr>
+      </w:pPr>
+      <w:r>
+        <w:rPr>
+          <w:lang w:val="lt-LT"/>
+        </w:rPr>
+        <w:t>Prisijungimas:</w:t>
+      </w:r>
+    </w:p>
+    <w:p>
+      <w:pPr>
+        <w:rPr>
+          <w:lang w:val="lt-LT"/>
+        </w:rPr>
+      </w:pPr>
+      <w:r>
+        <w:rPr>
+          <w:lang w:val="lt-LT"/>
+        </w:rPr>
+        <w:t>Pateikiami tinkami prisijungimo duomenys</w:t>
+      </w:r>
+      <w:r>
+        <w:rPr>
+          <w:lang w:val="lt-LT"/>
+        </w:rPr>
+        <w:t xml:space="preserve"> -&gt; naudotojas sėkmingai prisijungia</w:t>
+      </w:r>
+      <w:r>
+        <w:rPr>
+          <w:lang w:val="lt-LT"/>
+        </w:rPr>
+        <w:t>.</w:t>
+      </w:r>
+    </w:p>
+    <w:p>
+      <w:pPr>
+        <w:rPr>
+          <w:lang w:val="lt-LT"/>
+        </w:rPr>
+      </w:pPr>
+      <w:r>
+        <w:rPr>
+          <w:lang w:val="lt-LT"/>
+        </w:rPr>
+        <w:t>Pateikiami neteisingi prisijungimo duomenys -&gt; naudotojas gauna pranešimą apie neteisingus duomenis</w:t>
+      </w:r>
+      <w:r>
+        <w:rPr>
+          <w:lang w:val="lt-LT"/>
+        </w:rPr>
+        <w:t>.</w:t>
+      </w:r>
+    </w:p>
+    <w:p>
+      <w:pPr>
+        <w:rPr>
+          <w:lang w:val="lt-LT"/>
+        </w:rPr>
+      </w:pPr>
+      <w:r>
+        <w:rPr>
+          <w:lang w:val="lt-LT"/>
+        </w:rPr>
+        <w:t xml:space="preserve">Pateikiamas neegzistuojantis naudotojas -&gt; </w:t>
+      </w:r>
+      <w:r>
+        <w:rPr>
+          <w:lang w:val="lt-LT"/>
+        </w:rPr>
+        <w:t xml:space="preserve"> naudotojas gauna pranešimą apie neteisingus duomenis.</w:t>
+      </w:r>
+    </w:p>
+    <w:p>
+      <w:pPr>
+        <w:rPr>
+          <w:lang w:val="lt-LT"/>
+        </w:rPr>
+      </w:pPr>
+      <w:r>
+        <w:rPr>
+          <w:lang w:val="lt-LT"/>
+        </w:rPr>
+        <w:t>Trūksta duomenų pateikiant -&gt; naudotojas gauna pranešimą apie neteisingus duomenis.</w:t>
+      </w:r>
+    </w:p>
+    <w:p>
+      <w:pPr>
+        <w:rPr>
+          <w:lang w:val="lt-LT"/>
+        </w:rPr>
+      </w:pPr>
+    </w:p>
+    <w:p>
+      <w:pPr>
+        <w:rPr>
+          <w:lang w:val="lt-LT"/>
+        </w:rPr>
+      </w:pPr>
+      <w:r>
+        <w:rPr>
+          <w:lang w:val="lt-LT"/>
+        </w:rPr>
+        <w:t>Registracija:</w:t>
+      </w:r>
+    </w:p>
+    <w:p>
+      <w:pPr>
+        <w:rPr>
+          <w:lang w:val="lt-LT"/>
+        </w:rPr>
+      </w:pPr>
+      <w:r>
+        <w:rPr>
+          <w:lang w:val="lt-LT"/>
+        </w:rPr>
+        <w:t>Pateikiami visi teisingai uzpildyti laukai -&gt; naudotojas gauna pranešimą apie sėkmingą registraciją</w:t>
+      </w:r>
+    </w:p>
+    <w:p>
+      <w:pPr>
+        <w:rPr>
+          <w:lang w:val="lt-LT"/>
+        </w:rPr>
+      </w:pPr>
+      <w:r>
+        <w:rPr>
+          <w:lang w:val="lt-LT"/>
+        </w:rPr>
+        <w:t>Pateikiama esančio naudotojo informacija -&gt; naudotojui pranešama, kad naudotojas su tokiais pačiais duomenimis egzistuoja</w:t>
+      </w:r>
+    </w:p>
+    <w:p>
+      <w:pPr>
+        <w:rPr>
+          <w:lang w:val="lt-LT"/>
+        </w:rPr>
+      </w:pPr>
+      <w:r>
+        <w:rPr>
+          <w:lang w:val="lt-LT"/>
+        </w:rPr>
+        <w:t>Pateikiama tuščias laukas -&gt; naudotojui pranešama, kad tuščias laukas negali būti tuščias.</w:t>
+      </w:r>
+    </w:p>
+    <w:p>
+      <w:pPr>
+        <w:rPr>
+          <w:lang w:val="lt-LT"/>
+        </w:rPr>
+      </w:pPr>
+    </w:p>
+    <w:p>
+      <w:pPr>
+        <w:rPr>
+          <w:lang w:val="lt-LT"/>
+        </w:rPr>
+      </w:pPr>
+      <w:r>
+        <w:rPr>
+          <w:lang w:val="lt-LT"/>
+        </w:rPr>
+        <w:t>Filtravimas:</w:t>
+      </w:r>
+    </w:p>
+    <w:p>
+      <w:pPr>
+        <w:rPr>
+          <w:lang w:val="lt-LT"/>
+        </w:rPr>
+      </w:pPr>
+      <w:r>
+        <w:rPr>
+          <w:lang w:val="lt-LT"/>
+        </w:rPr>
+        <w:t>Nuskaitymas nepateikiant filtro -&gt; nuskaito informaciją</w:t>
+      </w:r>
+    </w:p>
+    <w:p>
+      <w:pPr>
+        <w:rPr>
+          <w:lang w:val="lt-LT"/>
+        </w:rPr>
+      </w:pPr>
+      <w:r>
+        <w:rPr>
+          <w:lang w:val="lt-LT"/>
+        </w:rPr>
+        <w:t>Nuskaitymas pagal filtrus -&gt; nuskaito informaciją griežtai pagal filtrus.</w:t>
+      </w:r>
+    </w:p>
+    <w:p>
+      <w:pPr>
+        <w:rPr>
+          <w:lang w:val="lt-LT"/>
+        </w:rPr>
+      </w:pPr>
+    </w:p>
+    <w:p>
+      <w:pPr>
+        <w:rPr>
+          <w:lang w:val="lt-LT"/>
+        </w:rPr>
+      </w:pPr>
+      <w:r>
+        <w:rPr>
+          <w:lang w:val="lt-LT"/>
+        </w:rPr>
+        <w:t>Testavimas:</w:t>
+      </w:r>
+    </w:p>
+    <w:p>
+      <w:r>
+        <w:rPr>
+          <w:lang w:val="lt-LT"/>
+        </w:rPr>
+        <w:t>Kuriant backend dalį, buvo testuojami API routes su Postman programine įranga. Testavimas parodė, kad Django karkasas yra greitas, sąlyginai greitai sukuriamas ir suteikia programuotojui daug įrankių.</w:t>
+      </w:r>
+    </w:p>
+    <w:p>
+      <w:pPr>
+        <w:keepNext/>
+      </w:pPr>
+      <w:r>
+        <w:rPr>
+          <w:lang w:val="lt-LT"/>
+        </w:rPr>
+        <w:lastRenderedPageBreak/>
+        <w:drawing>
+          <wp:inline distT="0" distB="0" distL="0" distR="0" wp14:anchorId="2E656CD1" wp14:editId="7C2DFFF1">
+            <wp:extent cx="4986020" cy="2780665"/>
+            <wp:effectExtent l="0" t="0" r="5080" b="635"/>
+            <wp:docPr id="1776951453" name="Picture 1"/>
+            <wp:cNvGraphicFramePr>
+              <a:graphicFrameLocks xmlns:a="http://schemas.openxmlformats.org/drawingml/2006/main" noChangeAspect="1"/>
+            </wp:cNvGraphicFramePr>
+            <a:graphic xmlns:a="http://schemas.openxmlformats.org/drawingml/2006/main">
+              <a:graphicData uri="http://schemas.openxmlformats.org/drawingml/2006/picture">
+                <pic:pic xmlns:pic="http://schemas.openxmlformats.org/drawingml/2006/picture">
+                  <pic:nvPicPr>
+                    <pic:cNvPr id="1776951453" name=""/>
+                    <pic:cNvPicPr/>
+                  </pic:nvPicPr>
+                  <pic:blipFill>
+                    <a:blip r:embed="rId7"/>
+                    <a:stretch>
+                      <a:fillRect/>
+                    </a:stretch>
+                  </pic:blipFill>
+                  <pic:spPr>
+                    <a:xfrm>
+                      <a:off x="0" y="0"/>
+                      <a:ext cx="5001418" cy="2789252"/>
+                    </a:xfrm>
+                    <a:prstGeom prst="rect">
+                      <a:avLst/>
+                    </a:prstGeom>
+                  </pic:spPr>
+                </pic:pic>
+              </a:graphicData>
+            </a:graphic>
+          </wp:inline>
+        </w:drawing>
+      </w:r>
+    </w:p>
+    <w:p>
+      <w:pPr>
+        <w:pStyle w:val="Caption"/>
+        <w:rPr>
+          <w:lang w:val="lt-LT"/>
+        </w:rPr>
+      </w:pPr>
+      <w:r>
+        <w:t xml:space="preserve">Figure </w:t>
+      </w:r>
+      <w:fldSimple w:instr=" SEQ Figure \* ARABIC ">
+        <w:r>
+          <w:rPr>
+            <w:noProof/>
+          </w:rPr>
+          <w:t>3</w:t>
+        </w:r>
+      </w:fldSimple>
+      <w:r>
+        <w:t xml:space="preserve"> Registracijos API endpoint testas</w:t>
+      </w:r>
+    </w:p>
+    <w:p>
+      <w:pPr>
+        <w:rPr>
+          <w:lang w:val="lt-LT"/>
+        </w:rPr>
+      </w:pPr>
+    </w:p>
+    <w:p>
+      <w:pPr>
+        <w:keepNext/>
+      </w:pPr>
+      <w:r>
+        <w:rPr>
+          <w:lang w:val="lt-LT"/>
+        </w:rPr>
+        <w:drawing>
+          <wp:inline distT="0" distB="0" distL="0" distR="0" wp14:anchorId="0114F751" wp14:editId="32C601B5">
+            <wp:extent cx="4986100" cy="2821728"/>
+            <wp:effectExtent l="0" t="0" r="5080" b="0"/>
+            <wp:docPr id="814211629" name="Picture 1" descr="A screenshot of a computer&#10;&#10;Description automatically generated"/>
+            <wp:cNvGraphicFramePr>
+              <a:graphicFrameLocks xmlns:a="http://schemas.openxmlformats.org/drawingml/2006/main" noChangeAspect="1"/>
+            </wp:cNvGraphicFramePr>
+            <a:graphic xmlns:a="http://schemas.openxmlformats.org/drawingml/2006/main">
+              <a:graphicData uri="http://schemas.openxmlformats.org/drawingml/2006/picture">
+                <pic:pic xmlns:pic="http://schemas.openxmlformats.org/drawingml/2006/picture">
+                  <pic:nvPicPr>
+                    <pic:cNvPr id="814211629" name="Picture 1" descr="A screenshot of a computer&#10;&#10;Description automatically generated"/>
+                    <pic:cNvPicPr/>
+                  </pic:nvPicPr>
+                  <pic:blipFill>
+                    <a:blip r:embed="rId8"/>
+                    <a:stretch>
+                      <a:fillRect/>
+                    </a:stretch>
+                  </pic:blipFill>
+                  <pic:spPr>
+                    <a:xfrm>
+                      <a:off x="0" y="0"/>
+                      <a:ext cx="4991520" cy="2824795"/>
+                    </a:xfrm>
+                    <a:prstGeom prst="rect">
+                      <a:avLst/>
+                    </a:prstGeom>
+                  </pic:spPr>
+                </pic:pic>
+              </a:graphicData>
+            </a:graphic>
+          </wp:inline>
+        </w:drawing>
+      </w:r>
+    </w:p>
+    <w:p>
+      <w:pPr>
+        <w:pStyle w:val="Caption"/>
+        <w:rPr>
+          <w:lang w:val="lt-LT"/>
+        </w:rPr>
+      </w:pPr>
+      <w:r>
+        <w:t xml:space="preserve">Figure </w:t>
+      </w:r>
+      <w:fldSimple w:instr=" SEQ Figure \* ARABIC ">
+        <w:r>
+          <w:rPr>
+            <w:noProof/>
+          </w:rPr>
+          <w:t>4</w:t>
+        </w:r>
+      </w:fldSimple>
+      <w:r>
+        <w:t xml:space="preserve"> Prisijungimo API endpoint testas</w:t>
+      </w:r>
+    </w:p>
+    <w:p>
+      <w:pPr>
+        <w:rPr>
+          <w:lang w:val="lt-LT"/>
+        </w:rPr>
+      </w:pPr>
+    </w:p>
+    <w:p>
+      <w:pPr>
+        <w:keepNext/>
+      </w:pPr>
+      <w:r>
+        <w:rPr>
+          <w:lang w:val="lt-LT"/>
+        </w:rPr>
+        <w:lastRenderedPageBreak/>
+        <w:drawing>
+          <wp:inline distT="0" distB="0" distL="0" distR="0" wp14:anchorId="0BF5DDCD" wp14:editId="49FAE99E">
+            <wp:extent cx="5067890" cy="2866390"/>
+            <wp:effectExtent l="0" t="0" r="0" b="0"/>
+            <wp:docPr id="776476760" name="Picture 1" descr="A screenshot of a computer&#10;&#10;Description automatically generated"/>
+            <wp:cNvGraphicFramePr>
+              <a:graphicFrameLocks xmlns:a="http://schemas.openxmlformats.org/drawingml/2006/main" noChangeAspect="1"/>
+            </wp:cNvGraphicFramePr>
+            <a:graphic xmlns:a="http://schemas.openxmlformats.org/drawingml/2006/main">
+              <a:graphicData uri="http://schemas.openxmlformats.org/drawingml/2006/picture">
+                <pic:pic xmlns:pic="http://schemas.openxmlformats.org/drawingml/2006/picture">
+                  <pic:nvPicPr>
+                    <pic:cNvPr id="776476760" name="Picture 1" descr="A screenshot of a computer&#10;&#10;Description automatically generated"/>
+                    <pic:cNvPicPr/>
+                  </pic:nvPicPr>
+                  <pic:blipFill>
+                    <a:blip r:embed="rId9"/>
+                    <a:stretch>
+                      <a:fillRect/>
+                    </a:stretch>
+                  </pic:blipFill>
+                  <pic:spPr>
+                    <a:xfrm>
+                      <a:off x="0" y="0"/>
+                      <a:ext cx="5078907" cy="2872621"/>
+                    </a:xfrm>
+                    <a:prstGeom prst="rect">
+                      <a:avLst/>
+                    </a:prstGeom>
+                  </pic:spPr>
+                </pic:pic>
+              </a:graphicData>
+            </a:graphic>
+          </wp:inline>
+        </w:drawing>
+      </w:r>
+    </w:p>
+    <w:p>
+      <w:pPr>
+        <w:pStyle w:val="Caption"/>
+        <w:rPr>
+          <w:lang w:val="lt-LT"/>
+        </w:rPr>
+      </w:pPr>
+      <w:r>
+        <w:t xml:space="preserve">Figure </w:t>
+      </w:r>
+      <w:fldSimple w:instr=" SEQ Figure \* ARABIC ">
+        <w:r>
+          <w:rPr>
+            <w:noProof/>
+          </w:rPr>
+          <w:t>5</w:t>
+        </w:r>
+      </w:fldSimple>
+      <w:r>
+        <w:t xml:space="preserve"> Duomenų nuskaitymo be filtro API endpoint testas</w:t>
+      </w:r>
+    </w:p>
+    <w:p>
+      <w:pPr>
+        <w:keepNext/>
+      </w:pPr>
+      <w:r>
+        <w:rPr>
+          <w:lang w:val="lt-LT"/>
+        </w:rPr>
+        <w:drawing>
+          <wp:inline distT="0" distB="0" distL="0" distR="0" wp14:anchorId="1559AF2F" wp14:editId="67535CE8">
+            <wp:extent cx="5486400" cy="3123614"/>
+            <wp:effectExtent l="0" t="0" r="0" b="635"/>
+            <wp:docPr id="1365986347" name="Picture 1" descr="A screenshot of a computer&#10;&#10;Description automatically generated"/>
+            <wp:cNvGraphicFramePr>
+              <a:graphicFrameLocks xmlns:a="http://schemas.openxmlformats.org/drawingml/2006/main" noChangeAspect="1"/>
+            </wp:cNvGraphicFramePr>
+            <a:graphic xmlns:a="http://schemas.openxmlformats.org/drawingml/2006/main">
+              <a:graphicData uri="http://schemas.openxmlformats.org/drawingml/2006/picture">
+                <pic:pic xmlns:pic="http://schemas.openxmlformats.org/drawingml/2006/picture">
+                  <pic:nvPicPr>
+                    <pic:cNvPr id="1365986347" name="Picture 1" descr="A screenshot of a computer&#10;&#10;Description automatically generated"/>
+                    <pic:cNvPicPr/>
+                  </pic:nvPicPr>
+                  <pic:blipFill>
+                    <a:blip r:embed="rId10"/>
+                    <a:stretch>
+                      <a:fillRect/>
+                    </a:stretch>
+                  </pic:blipFill>
+                  <pic:spPr>
+                    <a:xfrm>
+                      <a:off x="0" y="0"/>
+                      <a:ext cx="5502475" cy="3132766"/>
+                    </a:xfrm>
+                    <a:prstGeom prst="rect">
+                      <a:avLst/>
+                    </a:prstGeom>
+                  </pic:spPr>
+                </pic:pic>
+              </a:graphicData>
+            </a:graphic>
+          </wp:inline>
+        </w:drawing>
+      </w:r>
+    </w:p>
+    <w:p>
+      <w:pPr>
+        <w:pStyle w:val="Caption"/>
+        <w:rPr>
+          <w:lang w:val="lt-LT"/>
+        </w:rPr>
+      </w:pPr>
+      <w:r>
+        <w:t xml:space="preserve">Figure </w:t>
+      </w:r>
+      <w:fldSimple w:instr=" SEQ Figure \* ARABIC ">
+        <w:r>
+          <w:rPr>
+            <w:noProof/>
+          </w:rPr>
+          <w:t>6</w:t>
+        </w:r>
+      </w:fldSimple>
+      <w:r>
+        <w:t xml:space="preserve"> Parametrizuoto duomenų nuskaitymo API endpoint testas</w:t>
+      </w:r>
+    </w:p>
+    <w:p>
+      <w:pPr>
+        <w:keepNext/>
+      </w:pPr>
+      <w:r>
+        <w:rPr>
+          <w:lang w:val="lt-LT"/>
+        </w:rPr>
+        <w:lastRenderedPageBreak/>
+        <w:drawing>
+          <wp:inline distT="0" distB="0" distL="0" distR="0" wp14:anchorId="0934CE77" wp14:editId="324B5855">
+            <wp:extent cx="5943600" cy="3299460"/>
+            <wp:effectExtent l="0" t="0" r="0" b="0"/>
+            <wp:docPr id="1042888748" name="Picture 1" descr="A screenshot of a computer program&#10;&#10;Description automatically generated"/>
+            <wp:cNvGraphicFramePr>
+              <a:graphicFrameLocks xmlns:a="http://schemas.openxmlformats.org/drawingml/2006/main" noChangeAspect="1"/>
+            </wp:cNvGraphicFramePr>
+            <a:graphic xmlns:a="http://schemas.openxmlformats.org/drawingml/2006/main">
+              <a:graphicData uri="http://schemas.openxmlformats.org/drawingml/2006/picture">
+                <pic:pic xmlns:pic="http://schemas.openxmlformats.org/drawingml/2006/picture">
+                  <pic:nvPicPr>
+                    <pic:cNvPr id="1042888748" name="Picture 1" descr="A screenshot of a computer program&#10;&#10;Description automatically generated"/>
+                    <pic:cNvPicPr/>
+                  </pic:nvPicPr>
+                  <pic:blipFill>
+                    <a:blip r:embed="rId11"/>
+                    <a:stretch>
+                      <a:fillRect/>
+                    </a:stretch>
+                  </pic:blipFill>
+                  <pic:spPr>
+                    <a:xfrm>
+                      <a:off x="0" y="0"/>
+                      <a:ext cx="5943600" cy="3299460"/>
+                    </a:xfrm>
+                    <a:prstGeom prst="rect">
+                      <a:avLst/>
+                    </a:prstGeom>
+                  </pic:spPr>
+                </pic:pic>
+              </a:graphicData>
+            </a:graphic>
+          </wp:inline>
+        </w:drawing>
+      </w:r>
+    </w:p>
+    <w:p>
+      <w:pPr>
+        <w:pStyle w:val="Caption"/>
+        <w:rPr>
+          <w:lang w:val="lt-LT"/>
+        </w:rPr>
+      </w:pPr>
+      <w:r>
+        <w:t xml:space="preserve">Figure </w:t>
+      </w:r>
+      <w:fldSimple w:instr=" SEQ Figure \* ARABIC ">
+        <w:r>
+          <w:rPr>
+            <w:noProof/>
+          </w:rPr>
+          <w:t>7</w:t>
+        </w:r>
+      </w:fldSimple>
+      <w:r>
+        <w:t xml:space="preserve"> Nuskaitytų nuomenų atvaizdavimo API endpoint testas</w:t>
+      </w:r>
+    </w:p>
+    <w:p>
+      <w:pPr>
+        <w:rPr>
+          <w:lang w:val="lt-LT"/>
+        </w:rPr>
+      </w:pPr>
+    </w:p>
+    <w:p>
+      <w:pPr>
+        <w:rPr>
+          <w:lang w:val="lt-LT"/>
+        </w:rPr>
+      </w:pPr>
+    </w:p>
+    <w:p>
+      <w:pPr>
+        <w:rPr>
+          <w:lang w:val="lt-LT"/>
+        </w:rPr>
+      </w:pPr>
+    </w:p>
+    <w:p>
+      <w:pPr>
+        <w:rPr>
+          <w:lang w:val="lt-LT"/>
+        </w:rPr>
+      </w:pPr>
+      <w:r>
+        <w:rPr>
+          <w:lang w:val="lt-LT"/>
+        </w:rPr>
+        <w:t>Vaizdai iš programos:</w:t>
+      </w:r>
+    </w:p>
+    <w:p>
+      <w:pPr>
+        <w:keepNext/>
+      </w:pPr>
+      <w:r>
+        <w:rPr>
+          <w:lang w:val="lt-LT"/>
+        </w:rPr>
+        <w:drawing>
+          <wp:inline distT="0" distB="0" distL="0" distR="0" wp14:anchorId="561725D7" wp14:editId="274F5942">
+            <wp:extent cx="5943600" cy="2677795"/>
+            <wp:effectExtent l="76200" t="76200" r="133350" b="141605"/>
+            <wp:docPr id="806591909" name="Picture 1" descr="A screenshot of a computer&#10;&#10;Description automatically generated"/>
+            <wp:cNvGraphicFramePr>
+              <a:graphicFrameLocks xmlns:a="http://schemas.openxmlformats.org/drawingml/2006/main" noChangeAspect="1"/>
+            </wp:cNvGraphicFramePr>
+            <a:graphic xmlns:a="http://schemas.openxmlformats.org/drawingml/2006/main">
+              <a:graphicData uri="http://schemas.openxmlformats.org/drawingml/2006/picture">
+                <pic:pic xmlns:pic="http://schemas.openxmlformats.org/drawingml/2006/picture">
+                  <pic:nvPicPr>
+                    <pic:cNvPr id="806591909" name="Picture 1" descr="A screenshot of a computer&#10;&#10;Description automatically generated"/>
+                    <pic:cNvPicPr/>
+                  </pic:nvPicPr>
+                  <pic:blipFill>
+                    <a:blip r:embed="rId12"/>
+                    <a:stretch>
+                      <a:fillRect/>
+                    </a:stretch>
+                  </pic:blipFill>
+                  <pic:spPr>
+                    <a:xfrm>
+                      <a:off x="0" y="0"/>
+                      <a:ext cx="5943600" cy="2677795"/>
+                    </a:xfrm>
+                    <a:prstGeom prst="rect">
+                      <a:avLst/>
+                    </a:prstGeom>
+                    <a:ln w="38100" cap="sq">
+                      <a:solidFill>
+                        <a:srgbClr val="000000"/>
+                      </a:solidFill>
+                      <a:prstDash val="solid"/>
+                      <a:miter lim="800000"/>
+                    </a:ln>
+                    <a:effectLst>
+                      <a:outerShdw blurRad="50800" dist="38100" dir="2700000" algn="tl" rotWithShape="0">
+                        <a:srgbClr val="000000">
+                          <a:alpha val="43000"/>
+                        </a:srgbClr>
+                      </a:outerShdw>
+                    </a:effectLst>
+                  </pic:spPr>
+                </pic:pic>
+              </a:graphicData>
+            </a:graphic>
+          </wp:inline>
+        </w:drawing>
+      </w:r>
+    </w:p>
+    <w:p>
+      <w:pPr>
+        <w:pStyle w:val="Caption"/>
+      </w:pPr>
+      <w:r>
+        <w:t xml:space="preserve">Figure </w:t>
+      </w:r>
+      <w:fldSimple w:instr=" SEQ Figure \* ARABIC ">
+        <w:r>
+          <w:rPr>
+            <w:noProof/>
+          </w:rPr>
+          <w:t>8</w:t>
+        </w:r>
+      </w:fldSimple>
+      <w:r>
+        <w:t xml:space="preserve"> Prisijungimo ekranas</w:t>
+      </w:r>
+    </w:p>
+    <w:p/>
+    <w:p>
+      <w:pPr>
+        <w:keepNext/>
+      </w:pPr>
+      <w:r>
+        <w:drawing>
+          <wp:inline distT="0" distB="0" distL="0" distR="0" wp14:anchorId="3AF03AF4" wp14:editId="1EA48D6A">
+            <wp:extent cx="5943600" cy="1766570"/>
+            <wp:effectExtent l="76200" t="76200" r="133350" b="138430"/>
+            <wp:docPr id="1251045736" name="Picture 1" descr="A screenshot of a computer&#10;&#10;Description automatically generated"/>
+            <wp:cNvGraphicFramePr>
+              <a:graphicFrameLocks xmlns:a="http://schemas.openxmlformats.org/drawingml/2006/main" noChangeAspect="1"/>
+            </wp:cNvGraphicFramePr>
+            <a:graphic xmlns:a="http://schemas.openxmlformats.org/drawingml/2006/main">
+              <a:graphicData uri="http://schemas.openxmlformats.org/drawingml/2006/picture">
+                <pic:pic xmlns:pic="http://schemas.openxmlformats.org/drawingml/2006/picture">
+                  <pic:nvPicPr>
+                    <pic:cNvPr id="1251045736" name="Picture 1" descr="A screenshot of a computer&#10;&#10;Description automatically generated"/>
+                    <pic:cNvPicPr/>
+                  </pic:nvPicPr>
+                  <pic:blipFill>
+                    <a:blip r:embed="rId13"/>
+                    <a:stretch>
+                      <a:fillRect/>
+                    </a:stretch>
+                  </pic:blipFill>
+                  <pic:spPr>
+                    <a:xfrm>
+                      <a:off x="0" y="0"/>
+                      <a:ext cx="5943600" cy="1766570"/>
+                    </a:xfrm>
+                    <a:prstGeom prst="rect">
+                      <a:avLst/>
+                    </a:prstGeom>
+                    <a:ln w="38100" cap="sq">
+                      <a:solidFill>
+                        <a:srgbClr val="000000"/>
+                      </a:solidFill>
+                      <a:prstDash val="solid"/>
+                      <a:miter lim="800000"/>
+                    </a:ln>
+                    <a:effectLst>
+                      <a:outerShdw blurRad="50800" dist="38100" dir="2700000" algn="tl" rotWithShape="0">
+                        <a:srgbClr val="000000">
+                          <a:alpha val="43000"/>
+                        </a:srgbClr>
+                      </a:outerShdw>
+                    </a:effectLst>
+                  </pic:spPr>
+                </pic:pic>
+              </a:graphicData>
+            </a:graphic>
+          </wp:inline>
+        </w:drawing>
+      </w:r>
+    </w:p>
+    <w:p>
+      <w:pPr>
+        <w:pStyle w:val="Caption"/>
+      </w:pPr>
+      <w:r>
+        <w:t xml:space="preserve">Figure </w:t>
+      </w:r>
+      <w:fldSimple w:instr=" SEQ Figure \* ARABIC ">
+        <w:r>
+          <w:rPr>
+            <w:noProof/>
+          </w:rPr>
+          <w:t>9</w:t>
+        </w:r>
+      </w:fldSimple>
+      <w:r>
+        <w:t xml:space="preserve"> Registracijos ekranas</w:t>
+      </w:r>
+    </w:p>
+    <w:p>
+      <w:pPr>
+        <w:keepNext/>
+      </w:pPr>
+      <w:r>
+        <w:drawing>
+          <wp:inline distT="0" distB="0" distL="0" distR="0" wp14:anchorId="4C9CA29A" wp14:editId="5F539673">
+            <wp:extent cx="5943600" cy="3084195"/>
+            <wp:effectExtent l="76200" t="76200" r="133350" b="135255"/>
+            <wp:docPr id="1243309066" name="Picture 1" descr="A screen shot of a graph&#10;&#10;Description automatically generated"/>
+            <wp:cNvGraphicFramePr>
+              <a:graphicFrameLocks xmlns:a="http://schemas.openxmlformats.org/drawingml/2006/main" noChangeAspect="1"/>
+            </wp:cNvGraphicFramePr>
+            <a:graphic xmlns:a="http://schemas.openxmlformats.org/drawingml/2006/main">
+              <a:graphicData uri="http://schemas.openxmlformats.org/drawingml/2006/picture">
+                <pic:pic xmlns:pic="http://schemas.openxmlformats.org/drawingml/2006/picture">
+                  <pic:nvPicPr>
+                    <pic:cNvPr id="1243309066" name="Picture 1" descr="A screen shot of a graph&#10;&#10;Description automatically generated"/>
+                    <pic:cNvPicPr/>
+                  </pic:nvPicPr>
+                  <pic:blipFill>
+                    <a:blip r:embed="rId14"/>
+                    <a:stretch>
+                      <a:fillRect/>
+                    </a:stretch>
+                  </pic:blipFill>
+                  <pic:spPr>
+                    <a:xfrm>
+                      <a:off x="0" y="0"/>
+                      <a:ext cx="5943600" cy="3084195"/>
+                    </a:xfrm>
+                    <a:prstGeom prst="rect">
+                      <a:avLst/>
+                    </a:prstGeom>
+                    <a:ln w="38100" cap="sq">
+                      <a:solidFill>
+                        <a:srgbClr val="000000"/>
+                      </a:solidFill>
+                      <a:prstDash val="solid"/>
+                      <a:miter lim="800000"/>
+                    </a:ln>
+                    <a:effectLst>
+                      <a:outerShdw blurRad="50800" dist="38100" dir="2700000" algn="tl" rotWithShape="0">
+                        <a:srgbClr val="000000">
+                          <a:alpha val="43000"/>
+                        </a:srgbClr>
+                      </a:outerShdw>
+                    </a:effectLst>
+                  </pic:spPr>
+                </pic:pic>
+              </a:graphicData>
+            </a:graphic>
+          </wp:inline>
+        </w:drawing>
+      </w:r>
+    </w:p>
+    <w:p>
+      <w:pPr>
+        <w:pStyle w:val="Caption"/>
+      </w:pPr>
+      <w:r>
+        <w:t xml:space="preserve">Figure </w:t>
+      </w:r>
+      <w:fldSimple w:instr=" SEQ Figure \* ARABIC ">
+        <w:r>
+          <w:rPr>
+            <w:noProof/>
+          </w:rPr>
+          <w:t>10</w:t>
+        </w:r>
+      </w:fldSimple>
+      <w:r>
+        <w:t xml:space="preserve"> Informacijos ekranas</w:t>
+      </w:r>
+    </w:p>
+    <w:p/>
+    <w:p/>
+    <w:p/>
+    <w:p/>
+    <w:p/>
+    <w:p/>
     <w:sectPr>
       <w:pgSz w:w="12240" w:h="15840"/>
       <w:pgMar w:top="1440" w:right="1440" w:bottom="1440" w:left="1440" w:header="720" w:footer="720" w:gutter="0"/>

</xml_diff>